<commit_message>
Update Extended Case Study(Client App).docx
</commit_message>
<xml_diff>
--- a/Documentation/Extended Case Study(Client App).docx
+++ b/Documentation/Extended Case Study(Client App).docx
@@ -376,7 +376,45 @@
               <w:t>flush</w:t>
             </w:r>
             <w:r>
-              <w:t xml:space="preserve"> current storage folder where file get stored temporarily and </w:t>
+              <w:t xml:space="preserve"> </w:t>
+            </w:r>
+            <w:bookmarkStart w:id="0" w:name="_GoBack"/>
+            <w:bookmarkEnd w:id="0"/>
+            <w:r>
+              <w:t>location</w:t>
+            </w:r>
+            <w:r>
+              <w:rPr>
+                <w:vertAlign w:val="superscript"/>
+              </w:rPr>
+              <w:t xml:space="preserve"> [</w:t>
+            </w:r>
+            <w:r>
+              <w:rPr>
+                <w:vertAlign w:val="superscript"/>
+              </w:rPr>
+              <w:t>a,</w:t>
+            </w:r>
+            <w:r>
+              <w:rPr>
+                <w:vertAlign w:val="superscript"/>
+              </w:rPr>
+              <w:t xml:space="preserve"> </w:t>
+            </w:r>
+            <w:r>
+              <w:rPr>
+                <w:vertAlign w:val="superscript"/>
+              </w:rPr>
+              <w:t>b]</w:t>
+            </w:r>
+            <w:r>
+              <w:t xml:space="preserve"> (3.2)</w:t>
+            </w:r>
+            <w:r>
+              <w:t xml:space="preserve"> </w:t>
+            </w:r>
+            <w:r>
+              <w:t xml:space="preserve">where file get stored temporarily and </w:t>
             </w:r>
             <w:r>
               <w:t>make API call to server app.</w:t>
@@ -464,6 +502,12 @@
                 <w:b w:val="0"/>
               </w:rPr>
               <w:t xml:space="preserve"> also from online)</w:t>
+            </w:r>
+            <w:r>
+              <w:rPr>
+                <w:b w:val="0"/>
+              </w:rPr>
+              <w:t>, max file limit</w:t>
             </w:r>
             <w:r>
               <w:rPr>
@@ -929,7 +973,16 @@
               <w:t xml:space="preserve"> </w:t>
             </w:r>
             <w:r>
-              <w:t>Wait for any user activity like button click, print on print</w:t>
+              <w:t xml:space="preserve">Wait for any user activity like button click, print </w:t>
+            </w:r>
+            <w:r>
+              <w:t>activity</w:t>
+            </w:r>
+            <w:r>
+              <w:t xml:space="preserve"> </w:t>
+            </w:r>
+            <w:r>
+              <w:t>on print</w:t>
             </w:r>
             <w:r>
               <w:t>er driver</w:t>
@@ -943,8 +996,6 @@
             <w:r>
               <w:t>9</w:t>
             </w:r>
-            <w:bookmarkStart w:id="0" w:name="_GoBack"/>
-            <w:bookmarkEnd w:id="0"/>
             <w:r>
               <w:t>)</w:t>
             </w:r>
@@ -990,7 +1041,37 @@
         </w:tc>
       </w:tr>
     </w:tbl>
-    <w:p/>
+    <w:p>
+      <w:pPr>
+        <w:rPr>
+          <w:sz w:val="32"/>
+          <w:szCs w:val="32"/>
+        </w:rPr>
+      </w:pPr>
+      <w:r>
+        <w:rPr>
+          <w:b/>
+          <w:sz w:val="32"/>
+          <w:szCs w:val="32"/>
+        </w:rPr>
+        <w:t>Alternative course of action:</w:t>
+      </w:r>
+      <w:r>
+        <w:rPr>
+          <w:b/>
+          <w:sz w:val="32"/>
+          <w:szCs w:val="32"/>
+        </w:rPr>
+        <w:t xml:space="preserve"> </w:t>
+      </w:r>
+      <w:r>
+        <w:rPr>
+          <w:sz w:val="32"/>
+          <w:szCs w:val="32"/>
+        </w:rPr>
+        <w:t>null</w:t>
+      </w:r>
+    </w:p>
     <w:p>
       <w:pPr>
         <w:pStyle w:val="ListParagraph"/>
@@ -1023,6 +1104,12 @@
         </w:rPr>
         <w:t>Print from any file</w:t>
       </w:r>
+      <w:r>
+        <w:rPr>
+          <w:sz w:val="32"/>
+        </w:rPr>
+        <w:t>.</w:t>
+      </w:r>
     </w:p>
     <w:p>
       <w:pPr>
@@ -1071,6 +1158,102 @@
         </w:rPr>
         <w:t xml:space="preserve"> </w:t>
       </w:r>
+      <w:r>
+        <w:rPr>
+          <w:sz w:val="32"/>
+        </w:rPr>
+        <w:t>There will be a printer driver installed on every client PC with this app</w:t>
+      </w:r>
+      <w:r>
+        <w:rPr>
+          <w:sz w:val="32"/>
+        </w:rPr>
+        <w:t>, named “NSU_RFID_Printer</w:t>
+      </w:r>
+      <w:r>
+        <w:rPr>
+          <w:sz w:val="32"/>
+        </w:rPr>
+        <w:t>”</w:t>
+      </w:r>
+      <w:r>
+        <w:rPr>
+          <w:sz w:val="32"/>
+        </w:rPr>
+        <w:t>.</w:t>
+      </w:r>
+      <w:r>
+        <w:rPr>
+          <w:sz w:val="32"/>
+        </w:rPr>
+        <w:t xml:space="preserve"> That will be available just like other normal printers.</w:t>
+      </w:r>
+      <w:r>
+        <w:rPr>
+          <w:sz w:val="32"/>
+        </w:rPr>
+        <w:t xml:space="preserve"> User will print via this printer</w:t>
+      </w:r>
+      <w:r>
+        <w:rPr>
+          <w:sz w:val="32"/>
+        </w:rPr>
+        <w:t xml:space="preserve"> with their desired </w:t>
+      </w:r>
+      <w:r>
+        <w:rPr>
+          <w:sz w:val="32"/>
+        </w:rPr>
+        <w:t>formatting</w:t>
+      </w:r>
+      <w:r>
+        <w:rPr>
+          <w:sz w:val="32"/>
+        </w:rPr>
+        <w:t xml:space="preserve"> </w:t>
+      </w:r>
+      <w:r>
+        <w:rPr>
+          <w:sz w:val="32"/>
+        </w:rPr>
+        <w:t>(like page orientation, copies, page</w:t>
+      </w:r>
+      <w:r>
+        <w:rPr>
+          <w:sz w:val="32"/>
+        </w:rPr>
+        <w:t xml:space="preserve"> number</w:t>
+      </w:r>
+      <w:r>
+        <w:rPr>
+          <w:sz w:val="32"/>
+        </w:rPr>
+        <w:t xml:space="preserve"> etc</w:t>
+      </w:r>
+      <w:r>
+        <w:rPr>
+          <w:sz w:val="32"/>
+        </w:rPr>
+        <w:t>.</w:t>
+      </w:r>
+      <w:r>
+        <w:rPr>
+          <w:sz w:val="32"/>
+        </w:rPr>
+        <w:t>)</w:t>
+      </w:r>
+      <w:r>
+        <w:rPr>
+          <w:sz w:val="32"/>
+        </w:rPr>
+        <w:t>. It will just convert that to be printed file into desired orientation PDF file and store it to a temp location (without user intervention, location will be selected by us developer). To keep an abstraction, Client app will Move that pdf file into</w:t>
+      </w:r>
+      <w:r>
+        <w:rPr>
+          <w:sz w:val="32"/>
+        </w:rPr>
+        <w:t xml:space="preserve"> another hidden location.</w:t>
+      </w:r>
     </w:p>
     <w:p>
       <w:pPr>
@@ -1092,6 +1275,12 @@
         </w:rPr>
         <w:t xml:space="preserve"> </w:t>
       </w:r>
+      <w:r>
+        <w:rPr>
+          <w:sz w:val="32"/>
+        </w:rPr>
+        <w:t>Primary.</w:t>
+      </w:r>
     </w:p>
     <w:p>
       <w:pPr>
@@ -1112,6 +1301,36 @@
           <w:sz w:val="32"/>
         </w:rPr>
         <w:t xml:space="preserve"> </w:t>
+      </w:r>
+      <w:r>
+        <w:rPr>
+          <w:sz w:val="32"/>
+        </w:rPr>
+        <w:t>Show all print queue files</w:t>
+      </w:r>
+      <w:r>
+        <w:rPr>
+          <w:sz w:val="32"/>
+        </w:rPr>
+        <w:t xml:space="preserve"> (7)</w:t>
+      </w:r>
+      <w:r>
+        <w:rPr>
+          <w:sz w:val="32"/>
+        </w:rPr>
+        <w:t xml:space="preserve">, </w:t>
+      </w:r>
+      <w:r>
+        <w:rPr>
+          <w:sz w:val="32"/>
+        </w:rPr>
+        <w:t>Send file to server</w:t>
+      </w:r>
+      <w:r>
+        <w:rPr>
+          <w:sz w:val="32"/>
+        </w:rPr>
+        <w:t xml:space="preserve"> (10).</w:t>
       </w:r>
     </w:p>
     <w:tbl>
@@ -1182,8 +1401,32 @@
             <w:tcW w:w="4770" w:type="dxa"/>
           </w:tcPr>
           <w:p>
+            <w:pPr>
+              <w:rPr>
+                <w:b w:val="0"/>
+              </w:rPr>
+            </w:pPr>
             <w:r>
               <w:t>1.</w:t>
+            </w:r>
+            <w:r>
+              <w:rPr>
+                <w:b w:val="0"/>
+              </w:rPr>
+              <w:t xml:space="preserve"> User will print any file using “NSU_RFID_Printer”. That printer driver will store it on a primary location</w:t>
+            </w:r>
+            <w:r>
+              <w:rPr>
+                <w:b w:val="0"/>
+                <w:vertAlign w:val="superscript"/>
+              </w:rPr>
+              <w:t>[a]</w:t>
+            </w:r>
+            <w:r>
+              <w:rPr>
+                <w:b w:val="0"/>
+              </w:rPr>
+              <w:t xml:space="preserve"> like other than Client app location.</w:t>
             </w:r>
           </w:p>
         </w:tc>
@@ -1194,15 +1437,77 @@
           <w:p>
             <w:pPr>
               <w:cnfStyle w:val="000000000000" w:firstRow="0" w:lastRow="0" w:firstColumn="0" w:lastColumn="0" w:oddVBand="0" w:evenVBand="0" w:oddHBand="0" w:evenHBand="0" w:firstRowFirstColumn="0" w:firstRowLastColumn="0" w:lastRowFirstColumn="0" w:lastRowLastColumn="0"/>
+            </w:pPr>
+            <w:r>
               <w:rPr>
                 <w:b/>
               </w:rPr>
-            </w:pPr>
+              <w:t>2.</w:t>
+            </w:r>
             <w:r>
               <w:rPr>
                 <w:b/>
               </w:rPr>
-              <w:t>2.</w:t>
+              <w:t xml:space="preserve"> </w:t>
+            </w:r>
+            <w:r>
+              <w:t>System will</w:t>
+            </w:r>
+            <w:r>
+              <w:t xml:space="preserve"> </w:t>
+            </w:r>
+            <w:r>
+              <w:t xml:space="preserve">check file limit and page limit </w:t>
+            </w:r>
+            <w:r>
+              <w:t xml:space="preserve">and </w:t>
+            </w:r>
+            <w:r>
+              <w:t>cut that file from that temp location, and</w:t>
+            </w:r>
+            <w:r>
+              <w:t xml:space="preserve"> store it into another dedicated location inside Client app</w:t>
+            </w:r>
+            <w:r>
+              <w:t xml:space="preserve"> installation folder</w:t>
+            </w:r>
+            <w:r>
+              <w:t>, that will be known as print queue location</w:t>
+            </w:r>
+            <w:r>
+              <w:rPr>
+                <w:vertAlign w:val="superscript"/>
+              </w:rPr>
+              <w:t>[b]</w:t>
+            </w:r>
+            <w:r>
+              <w:t>.</w:t>
+            </w:r>
+            <w:r>
+              <w:t xml:space="preserve"> That file will be renamed with </w:t>
+            </w:r>
+            <w:proofErr w:type="spellStart"/>
+            <w:r>
+              <w:t>ID</w:t>
+            </w:r>
+            <w:r>
+              <w:t>_filename</w:t>
+            </w:r>
+            <w:proofErr w:type="spellEnd"/>
+            <w:r>
+              <w:t xml:space="preserve"> and sent to server</w:t>
+            </w:r>
+            <w:r>
+              <w:t xml:space="preserve">, </w:t>
+            </w:r>
+            <w:r>
+              <w:t>with API call</w:t>
+            </w:r>
+            <w:r>
+              <w:t xml:space="preserve"> to notify server</w:t>
+            </w:r>
+            <w:r>
+              <w:t xml:space="preserve">. </w:t>
             </w:r>
           </w:p>
         </w:tc>
@@ -1229,56 +1534,138 @@
           <w:p>
             <w:pPr>
               <w:cnfStyle w:val="000000000000" w:firstRow="0" w:lastRow="0" w:firstColumn="0" w:lastColumn="0" w:oddVBand="0" w:evenVBand="0" w:oddHBand="0" w:evenHBand="0" w:firstRowFirstColumn="0" w:firstRowLastColumn="0" w:lastRowFirstColumn="0" w:lastRowLastColumn="0"/>
+            </w:pPr>
+            <w:r>
               <w:rPr>
                 <w:b/>
               </w:rPr>
-            </w:pPr>
+              <w:t>4.</w:t>
+            </w:r>
             <w:r>
               <w:rPr>
                 <w:b/>
               </w:rPr>
-              <w:t>4.</w:t>
-            </w:r>
-          </w:p>
-        </w:tc>
-      </w:tr>
-      <w:tr>
-        <w:trPr>
-          <w:trHeight w:val="757"/>
-        </w:trPr>
-        <w:tc>
-          <w:tcPr>
-            <w:cnfStyle w:val="001000000000" w:firstRow="0" w:lastRow="0" w:firstColumn="1" w:lastColumn="0" w:oddVBand="0" w:evenVBand="0" w:oddHBand="0" w:evenHBand="0" w:firstRowFirstColumn="0" w:firstRowLastColumn="0" w:lastRowFirstColumn="0" w:lastRowLastColumn="0"/>
-            <w:tcW w:w="4770" w:type="dxa"/>
-          </w:tcPr>
-          <w:p>
-            <w:r>
-              <w:t>5.</w:t>
-            </w:r>
-          </w:p>
-        </w:tc>
-        <w:tc>
-          <w:tcPr>
-            <w:tcW w:w="4906" w:type="dxa"/>
-          </w:tcPr>
-          <w:p>
-            <w:pPr>
-              <w:cnfStyle w:val="000000000000" w:firstRow="0" w:lastRow="0" w:firstColumn="0" w:lastColumn="0" w:oddVBand="0" w:evenVBand="0" w:oddHBand="0" w:evenHBand="0" w:firstRowFirstColumn="0" w:firstRowLastColumn="0" w:lastRowFirstColumn="0" w:lastRowLastColumn="0"/>
-              <w:rPr>
-                <w:b/>
-              </w:rPr>
-            </w:pPr>
-            <w:r>
-              <w:rPr>
-                <w:b/>
-              </w:rPr>
-              <w:t>6.</w:t>
+              <w:t xml:space="preserve"> </w:t>
+            </w:r>
+            <w:r>
+              <w:t>From that location, queued files (7) will be shown o</w:t>
+            </w:r>
+            <w:r>
+              <w:t>n</w:t>
+            </w:r>
+            <w:r>
+              <w:t xml:space="preserve"> UI.</w:t>
             </w:r>
           </w:p>
         </w:tc>
       </w:tr>
     </w:tbl>
-    <w:p/>
+    <w:p>
+      <w:pPr>
+        <w:spacing w:after="0"/>
+      </w:pPr>
+      <w:r>
+        <w:t>Location a:</w:t>
+      </w:r>
+    </w:p>
+    <w:p>
+      <w:pPr>
+        <w:spacing w:after="0"/>
+      </w:pPr>
+      <w:r>
+        <w:t xml:space="preserve">Location </w:t>
+      </w:r>
+      <w:proofErr w:type="gramStart"/>
+      <w:r>
+        <w:t>b:</w:t>
+      </w:r>
+      <w:r>
+        <w:t>%</w:t>
+      </w:r>
+      <w:proofErr w:type="gramEnd"/>
+      <w:r>
+        <w:t>client_app_installationfolder%/print_queue</w:t>
+      </w:r>
+    </w:p>
+    <w:p>
+      <w:pPr>
+        <w:rPr>
+          <w:sz w:val="32"/>
+          <w:szCs w:val="32"/>
+        </w:rPr>
+      </w:pPr>
+      <w:r>
+        <w:rPr>
+          <w:b/>
+          <w:sz w:val="32"/>
+          <w:szCs w:val="32"/>
+        </w:rPr>
+        <w:t>Alternative course of action:</w:t>
+      </w:r>
+      <w:r>
+        <w:rPr>
+          <w:b/>
+          <w:sz w:val="32"/>
+          <w:szCs w:val="32"/>
+        </w:rPr>
+        <w:t xml:space="preserve"> </w:t>
+      </w:r>
+      <w:r>
+        <w:rPr>
+          <w:sz w:val="32"/>
+          <w:szCs w:val="32"/>
+        </w:rPr>
+        <w:t>null</w:t>
+      </w:r>
+    </w:p>
+    <w:p>
+      <w:pPr>
+        <w:rPr>
+          <w:sz w:val="32"/>
+          <w:szCs w:val="32"/>
+        </w:rPr>
+      </w:pPr>
+    </w:p>
+    <w:p>
+      <w:pPr>
+        <w:rPr>
+          <w:sz w:val="32"/>
+          <w:szCs w:val="32"/>
+        </w:rPr>
+      </w:pPr>
+    </w:p>
+    <w:p>
+      <w:pPr>
+        <w:rPr>
+          <w:sz w:val="32"/>
+          <w:szCs w:val="32"/>
+        </w:rPr>
+      </w:pPr>
+    </w:p>
+    <w:p>
+      <w:pPr>
+        <w:rPr>
+          <w:sz w:val="32"/>
+          <w:szCs w:val="32"/>
+        </w:rPr>
+      </w:pPr>
+    </w:p>
+    <w:p>
+      <w:pPr>
+        <w:rPr>
+          <w:sz w:val="32"/>
+          <w:szCs w:val="32"/>
+        </w:rPr>
+      </w:pPr>
+    </w:p>
+    <w:p>
+      <w:pPr>
+        <w:rPr>
+          <w:sz w:val="32"/>
+          <w:szCs w:val="32"/>
+        </w:rPr>
+      </w:pPr>
+    </w:p>
     <w:p>
       <w:pPr>
         <w:pStyle w:val="ListParagraph"/>
@@ -1296,6 +1683,7 @@
           <w:b/>
           <w:sz w:val="32"/>
         </w:rPr>
+        <w:lastRenderedPageBreak/>
         <w:t>Use case name:</w:t>
       </w:r>
       <w:r>
@@ -1364,6 +1752,24 @@
         </w:rPr>
         <w:t xml:space="preserve"> </w:t>
       </w:r>
+      <w:r>
+        <w:rPr>
+          <w:sz w:val="32"/>
+        </w:rPr>
+        <w:t>User can drop the</w:t>
+      </w:r>
+      <w:r>
+        <w:rPr>
+          <w:sz w:val="32"/>
+        </w:rPr>
+        <w:t>i</w:t>
+      </w:r>
+      <w:r>
+        <w:rPr>
+          <w:sz w:val="32"/>
+        </w:rPr>
+        <w:t>r desired pdf file into a box (on UI), that will also be added into print queue after checking.</w:t>
+      </w:r>
     </w:p>
     <w:p>
       <w:pPr>
@@ -1385,6 +1791,30 @@
         </w:rPr>
         <w:t xml:space="preserve"> </w:t>
       </w:r>
+      <w:r>
+        <w:rPr>
+          <w:sz w:val="32"/>
+        </w:rPr>
+        <w:t>Prim</w:t>
+      </w:r>
+      <w:r>
+        <w:rPr>
+          <w:sz w:val="32"/>
+        </w:rPr>
+        <w:t>a</w:t>
+      </w:r>
+      <w:r>
+        <w:rPr>
+          <w:sz w:val="32"/>
+        </w:rPr>
+        <w:t>ry</w:t>
+      </w:r>
+      <w:r>
+        <w:rPr>
+          <w:sz w:val="32"/>
+        </w:rPr>
+        <w:t>.</w:t>
+      </w:r>
     </w:p>
     <w:p>
       <w:pPr>
@@ -1405,6 +1835,36 @@
           <w:sz w:val="32"/>
         </w:rPr>
         <w:t xml:space="preserve"> </w:t>
+      </w:r>
+      <w:r>
+        <w:rPr>
+          <w:sz w:val="32"/>
+        </w:rPr>
+        <w:t>Show all print queue files</w:t>
+      </w:r>
+      <w:r>
+        <w:rPr>
+          <w:sz w:val="32"/>
+        </w:rPr>
+        <w:t xml:space="preserve"> (7)</w:t>
+      </w:r>
+      <w:r>
+        <w:rPr>
+          <w:sz w:val="32"/>
+        </w:rPr>
+        <w:t xml:space="preserve">, </w:t>
+      </w:r>
+      <w:r>
+        <w:rPr>
+          <w:sz w:val="32"/>
+        </w:rPr>
+        <w:t>Send file to server</w:t>
+      </w:r>
+      <w:r>
+        <w:rPr>
+          <w:sz w:val="32"/>
+        </w:rPr>
+        <w:t xml:space="preserve"> (10).</w:t>
       </w:r>
     </w:p>
     <w:tbl>
@@ -1475,8 +1935,22 @@
             <w:tcW w:w="4770" w:type="dxa"/>
           </w:tcPr>
           <w:p>
+            <w:pPr>
+              <w:rPr>
+                <w:b w:val="0"/>
+              </w:rPr>
+            </w:pPr>
             <w:r>
               <w:t>1.</w:t>
+            </w:r>
+            <w:r>
+              <w:t xml:space="preserve"> </w:t>
+            </w:r>
+            <w:r>
+              <w:rPr>
+                <w:b w:val="0"/>
+              </w:rPr>
+              <w:t>User will drag and drop a finalized pdf file on a dedicated box in UI.</w:t>
             </w:r>
           </w:p>
         </w:tc>
@@ -1487,15 +1961,33 @@
           <w:p>
             <w:pPr>
               <w:cnfStyle w:val="000000000000" w:firstRow="0" w:lastRow="0" w:firstColumn="0" w:lastColumn="0" w:oddVBand="0" w:evenVBand="0" w:oddHBand="0" w:evenHBand="0" w:firstRowFirstColumn="0" w:firstRowLastColumn="0" w:lastRowFirstColumn="0" w:lastRowLastColumn="0"/>
+            </w:pPr>
+            <w:r>
               <w:rPr>
                 <w:b/>
               </w:rPr>
-            </w:pPr>
-            <w:r>
-              <w:rPr>
-                <w:b/>
-              </w:rPr>
               <w:t>2.</w:t>
+            </w:r>
+            <w:r>
+              <w:t xml:space="preserve"> System will catch that file, checks either it is pdf or not</w:t>
+            </w:r>
+            <w:r>
+              <w:t>, then copy it into Location</w:t>
+            </w:r>
+            <w:r>
+              <w:rPr>
+                <w:vertAlign w:val="superscript"/>
+              </w:rPr>
+              <w:t xml:space="preserve">[b] </w:t>
+            </w:r>
+            <w:r>
+              <w:t>(</w:t>
+            </w:r>
+            <w:r>
+              <w:t>3.2</w:t>
+            </w:r>
+            <w:r>
+              <w:t>)</w:t>
             </w:r>
           </w:p>
         </w:tc>
@@ -1522,56 +2014,82 @@
           <w:p>
             <w:pPr>
               <w:cnfStyle w:val="000000000000" w:firstRow="0" w:lastRow="0" w:firstColumn="0" w:lastColumn="0" w:oddVBand="0" w:evenVBand="0" w:oddHBand="0" w:evenHBand="0" w:firstRowFirstColumn="0" w:firstRowLastColumn="0" w:lastRowFirstColumn="0" w:lastRowLastColumn="0"/>
+            </w:pPr>
+            <w:r>
               <w:rPr>
                 <w:b/>
               </w:rPr>
-            </w:pPr>
+              <w:t>4.</w:t>
+            </w:r>
             <w:r>
               <w:rPr>
                 <w:b/>
               </w:rPr>
-              <w:t>4.</w:t>
-            </w:r>
-          </w:p>
-        </w:tc>
-      </w:tr>
-      <w:tr>
-        <w:trPr>
-          <w:trHeight w:val="757"/>
-        </w:trPr>
-        <w:tc>
-          <w:tcPr>
-            <w:cnfStyle w:val="001000000000" w:firstRow="0" w:lastRow="0" w:firstColumn="1" w:lastColumn="0" w:oddVBand="0" w:evenVBand="0" w:oddHBand="0" w:evenHBand="0" w:firstRowFirstColumn="0" w:firstRowLastColumn="0" w:lastRowFirstColumn="0" w:lastRowLastColumn="0"/>
-            <w:tcW w:w="4770" w:type="dxa"/>
-          </w:tcPr>
-          <w:p>
-            <w:r>
-              <w:t>5.</w:t>
-            </w:r>
-          </w:p>
-        </w:tc>
-        <w:tc>
-          <w:tcPr>
-            <w:tcW w:w="4906" w:type="dxa"/>
-          </w:tcPr>
-          <w:p>
-            <w:pPr>
-              <w:cnfStyle w:val="000000000000" w:firstRow="0" w:lastRow="0" w:firstColumn="0" w:lastColumn="0" w:oddVBand="0" w:evenVBand="0" w:oddHBand="0" w:evenHBand="0" w:firstRowFirstColumn="0" w:firstRowLastColumn="0" w:lastRowFirstColumn="0" w:lastRowLastColumn="0"/>
-              <w:rPr>
-                <w:b/>
-              </w:rPr>
-            </w:pPr>
-            <w:r>
-              <w:rPr>
-                <w:b/>
-              </w:rPr>
-              <w:t>6.</w:t>
+              <w:t xml:space="preserve"> </w:t>
+            </w:r>
+            <w:r>
+              <w:t>Also checks file limit</w:t>
+            </w:r>
+            <w:r>
+              <w:t xml:space="preserve"> and page </w:t>
+            </w:r>
+            <w:r>
+              <w:t>limit</w:t>
+            </w:r>
+            <w:r>
+              <w:t xml:space="preserve"> before adding to queue.</w:t>
             </w:r>
           </w:p>
         </w:tc>
       </w:tr>
     </w:tbl>
-    <w:p/>
+    <w:p>
+      <w:pPr>
+        <w:rPr>
+          <w:sz w:val="32"/>
+          <w:szCs w:val="32"/>
+        </w:rPr>
+      </w:pPr>
+      <w:r>
+        <w:rPr>
+          <w:b/>
+          <w:sz w:val="32"/>
+          <w:szCs w:val="32"/>
+        </w:rPr>
+        <w:t>Alternative course of action:</w:t>
+      </w:r>
+      <w:r>
+        <w:rPr>
+          <w:b/>
+          <w:sz w:val="32"/>
+          <w:szCs w:val="32"/>
+        </w:rPr>
+        <w:t xml:space="preserve"> </w:t>
+      </w:r>
+      <w:r>
+        <w:rPr>
+          <w:sz w:val="32"/>
+          <w:szCs w:val="32"/>
+        </w:rPr>
+        <w:t>null</w:t>
+      </w:r>
+    </w:p>
+    <w:p>
+      <w:pPr>
+        <w:rPr>
+          <w:sz w:val="32"/>
+          <w:szCs w:val="32"/>
+        </w:rPr>
+      </w:pPr>
+    </w:p>
+    <w:p>
+      <w:pPr>
+        <w:rPr>
+          <w:sz w:val="32"/>
+          <w:szCs w:val="32"/>
+        </w:rPr>
+      </w:pPr>
+    </w:p>
     <w:p>
       <w:pPr>
         <w:pStyle w:val="ListParagraph"/>
@@ -1653,6 +2171,19 @@
       </w:r>
       <w:r>
         <w:rPr>
+          <w:b/>
+          <w:sz w:val="32"/>
+        </w:rPr>
+        <w:t xml:space="preserve"> </w:t>
+      </w:r>
+      <w:r>
+        <w:rPr>
+          <w:sz w:val="32"/>
+        </w:rPr>
+        <w:t>User can delete print queued files before printing.</w:t>
+      </w:r>
+      <w:r>
+        <w:rPr>
           <w:sz w:val="32"/>
         </w:rPr>
         <w:t xml:space="preserve"> </w:t>
@@ -1678,6 +2209,12 @@
         </w:rPr>
         <w:t xml:space="preserve"> </w:t>
       </w:r>
+      <w:r>
+        <w:rPr>
+          <w:sz w:val="32"/>
+        </w:rPr>
+        <w:t>Secondary.</w:t>
+      </w:r>
     </w:p>
     <w:p>
       <w:pPr>
@@ -1698,6 +2235,36 @@
           <w:sz w:val="32"/>
         </w:rPr>
         <w:t xml:space="preserve"> </w:t>
+      </w:r>
+      <w:r>
+        <w:rPr>
+          <w:sz w:val="32"/>
+        </w:rPr>
+        <w:t>Show all print queue files</w:t>
+      </w:r>
+      <w:r>
+        <w:rPr>
+          <w:sz w:val="32"/>
+        </w:rPr>
+        <w:t xml:space="preserve"> (7)</w:t>
+      </w:r>
+      <w:r>
+        <w:rPr>
+          <w:sz w:val="32"/>
+        </w:rPr>
+        <w:t xml:space="preserve">, </w:t>
+      </w:r>
+      <w:r>
+        <w:rPr>
+          <w:sz w:val="32"/>
+        </w:rPr>
+        <w:t>Request for update data</w:t>
+      </w:r>
+      <w:r>
+        <w:rPr>
+          <w:sz w:val="32"/>
+        </w:rPr>
+        <w:t xml:space="preserve"> (11).</w:t>
       </w:r>
     </w:p>
     <w:tbl>
@@ -1732,7 +2299,6 @@
                 <w:sz w:val="32"/>
                 <w:szCs w:val="32"/>
               </w:rPr>
-              <w:lastRenderedPageBreak/>
               <w:t>Actor action</w:t>
             </w:r>
           </w:p>
@@ -1769,8 +2335,40 @@
             <w:tcW w:w="4770" w:type="dxa"/>
           </w:tcPr>
           <w:p>
+            <w:pPr>
+              <w:rPr>
+                <w:b w:val="0"/>
+              </w:rPr>
+            </w:pPr>
             <w:r>
               <w:t>1.</w:t>
+            </w:r>
+            <w:r>
+              <w:t xml:space="preserve"> </w:t>
+            </w:r>
+            <w:r>
+              <w:rPr>
+                <w:b w:val="0"/>
+              </w:rPr>
+              <w:t xml:space="preserve">User </w:t>
+            </w:r>
+            <w:r>
+              <w:rPr>
+                <w:b w:val="0"/>
+              </w:rPr>
+              <w:t>will check</w:t>
+            </w:r>
+            <w:r>
+              <w:rPr>
+                <w:b w:val="0"/>
+              </w:rPr>
+              <w:t xml:space="preserve"> on checkbox to select files</w:t>
+            </w:r>
+            <w:r>
+              <w:rPr>
+                <w:b w:val="0"/>
+              </w:rPr>
+              <w:t xml:space="preserve"> and press delete button.</w:t>
             </w:r>
           </w:p>
         </w:tc>
@@ -1781,15 +2379,24 @@
           <w:p>
             <w:pPr>
               <w:cnfStyle w:val="000000000000" w:firstRow="0" w:lastRow="0" w:firstColumn="0" w:lastColumn="0" w:oddVBand="0" w:evenVBand="0" w:oddHBand="0" w:evenHBand="0" w:firstRowFirstColumn="0" w:firstRowLastColumn="0" w:lastRowFirstColumn="0" w:lastRowLastColumn="0"/>
+            </w:pPr>
+            <w:r>
               <w:rPr>
                 <w:b/>
               </w:rPr>
-            </w:pPr>
+              <w:t>2.</w:t>
+            </w:r>
             <w:r>
               <w:rPr>
                 <w:b/>
               </w:rPr>
-              <w:t>2.</w:t>
+              <w:t xml:space="preserve"> </w:t>
+            </w:r>
+            <w:r>
+              <w:t>System will delete those file/files from queue and update data and UI</w:t>
+            </w:r>
+            <w:r>
+              <w:t>.</w:t>
             </w:r>
           </w:p>
         </w:tc>
@@ -1816,55 +2423,56 @@
           <w:p>
             <w:pPr>
               <w:cnfStyle w:val="000000000000" w:firstRow="0" w:lastRow="0" w:firstColumn="0" w:lastColumn="0" w:oddVBand="0" w:evenVBand="0" w:oddHBand="0" w:evenHBand="0" w:firstRowFirstColumn="0" w:firstRowLastColumn="0" w:lastRowFirstColumn="0" w:lastRowLastColumn="0"/>
+            </w:pPr>
+            <w:r>
               <w:rPr>
                 <w:b/>
               </w:rPr>
-            </w:pPr>
-            <w:r>
-              <w:rPr>
-                <w:b/>
-              </w:rPr>
               <w:t>4.</w:t>
             </w:r>
-          </w:p>
-        </w:tc>
-      </w:tr>
-      <w:tr>
-        <w:trPr>
-          <w:trHeight w:val="757"/>
-        </w:trPr>
-        <w:tc>
-          <w:tcPr>
-            <w:cnfStyle w:val="001000000000" w:firstRow="0" w:lastRow="0" w:firstColumn="1" w:lastColumn="0" w:oddVBand="0" w:evenVBand="0" w:oddHBand="0" w:evenHBand="0" w:firstRowFirstColumn="0" w:firstRowLastColumn="0" w:lastRowFirstColumn="0" w:lastRowLastColumn="0"/>
-            <w:tcW w:w="4770" w:type="dxa"/>
-          </w:tcPr>
-          <w:p>
-            <w:r>
-              <w:t>5.</w:t>
-            </w:r>
-          </w:p>
-        </w:tc>
-        <w:tc>
-          <w:tcPr>
-            <w:tcW w:w="4906" w:type="dxa"/>
-          </w:tcPr>
-          <w:p>
-            <w:pPr>
-              <w:cnfStyle w:val="000000000000" w:firstRow="0" w:lastRow="0" w:firstColumn="0" w:lastColumn="0" w:oddVBand="0" w:evenVBand="0" w:oddHBand="0" w:evenHBand="0" w:firstRowFirstColumn="0" w:firstRowLastColumn="0" w:lastRowFirstColumn="0" w:lastRowLastColumn="0"/>
-              <w:rPr>
-                <w:b/>
-              </w:rPr>
-            </w:pPr>
-            <w:r>
-              <w:rPr>
-                <w:b/>
-              </w:rPr>
-              <w:t>6.</w:t>
+            <w:r>
+              <w:t xml:space="preserve"> Also system will request for update on server PC.</w:t>
+            </w:r>
+            <w:r>
+              <w:t xml:space="preserve"> (11)</w:t>
             </w:r>
           </w:p>
         </w:tc>
       </w:tr>
     </w:tbl>
+    <w:p>
+      <w:pPr>
+        <w:rPr>
+          <w:sz w:val="32"/>
+          <w:szCs w:val="32"/>
+        </w:rPr>
+      </w:pPr>
+      <w:r>
+        <w:rPr>
+          <w:b/>
+          <w:sz w:val="32"/>
+          <w:szCs w:val="32"/>
+        </w:rPr>
+        <w:t>Alternative course of action:</w:t>
+      </w:r>
+      <w:r>
+        <w:rPr>
+          <w:b/>
+          <w:sz w:val="32"/>
+          <w:szCs w:val="32"/>
+        </w:rPr>
+        <w:t xml:space="preserve"> </w:t>
+      </w:r>
+      <w:r>
+        <w:rPr>
+          <w:sz w:val="32"/>
+          <w:szCs w:val="32"/>
+        </w:rPr>
+        <w:t>null</w:t>
+      </w:r>
+    </w:p>
+    <w:p/>
+    <w:p/>
     <w:p/>
     <w:p>
       <w:pPr>
@@ -1883,25 +2491,14 @@
           <w:b/>
           <w:sz w:val="32"/>
         </w:rPr>
+        <w:lastRenderedPageBreak/>
         <w:t>Use case name:</w:t>
       </w:r>
       <w:r>
         <w:rPr>
           <w:sz w:val="32"/>
         </w:rPr>
-        <w:t xml:space="preserve"> </w:t>
-      </w:r>
-      <w:r>
-        <w:rPr>
-          <w:sz w:val="32"/>
-        </w:rPr>
-        <w:t>Refresh</w:t>
-      </w:r>
-      <w:r>
-        <w:rPr>
-          <w:sz w:val="32"/>
-        </w:rPr>
-        <w:t>.</w:t>
+        <w:t xml:space="preserve"> Refresh.</w:t>
       </w:r>
     </w:p>
     <w:p>
@@ -1945,6 +2542,12 @@
         </w:rPr>
         <w:t xml:space="preserve"> </w:t>
       </w:r>
+      <w:r>
+        <w:rPr>
+          <w:sz w:val="32"/>
+        </w:rPr>
+        <w:t>User can refresh to repopulate their UI with updated data.</w:t>
+      </w:r>
     </w:p>
     <w:p>
       <w:pPr>
@@ -1966,6 +2569,24 @@
         </w:rPr>
         <w:t xml:space="preserve"> </w:t>
       </w:r>
+      <w:r>
+        <w:rPr>
+          <w:sz w:val="32"/>
+        </w:rPr>
+        <w:t>Second</w:t>
+      </w:r>
+      <w:r>
+        <w:rPr>
+          <w:sz w:val="32"/>
+        </w:rPr>
+        <w:t>a</w:t>
+      </w:r>
+      <w:r>
+        <w:rPr>
+          <w:sz w:val="32"/>
+        </w:rPr>
+        <w:t>ry.</w:t>
+      </w:r>
     </w:p>
     <w:p>
       <w:pPr>
@@ -1986,6 +2607,20 @@
           <w:sz w:val="32"/>
         </w:rPr>
         <w:t xml:space="preserve"> </w:t>
+      </w:r>
+      <w:r>
+        <w:rPr>
+          <w:rFonts w:cstheme="minorHAnsi"/>
+          <w:sz w:val="32"/>
+        </w:rPr>
+        <w:t>Take user data</w:t>
+      </w:r>
+      <w:r>
+        <w:rPr>
+          <w:rFonts w:cstheme="minorHAnsi"/>
+          <w:sz w:val="32"/>
+        </w:rPr>
+        <w:t xml:space="preserve"> (1).</w:t>
       </w:r>
     </w:p>
     <w:tbl>
@@ -2056,8 +2691,28 @@
             <w:tcW w:w="4770" w:type="dxa"/>
           </w:tcPr>
           <w:p>
+            <w:pPr>
+              <w:rPr>
+                <w:b w:val="0"/>
+              </w:rPr>
+            </w:pPr>
             <w:r>
               <w:t>1.</w:t>
+            </w:r>
+            <w:r>
+              <w:t xml:space="preserve"> </w:t>
+            </w:r>
+            <w:r>
+              <w:rPr>
+                <w:b w:val="0"/>
+              </w:rPr>
+              <w:t>User will press refresh button</w:t>
+            </w:r>
+            <w:r>
+              <w:rPr>
+                <w:b w:val="0"/>
+              </w:rPr>
+              <w:t>.</w:t>
             </w:r>
           </w:p>
         </w:tc>
@@ -2068,15 +2723,58 @@
           <w:p>
             <w:pPr>
               <w:cnfStyle w:val="000000000000" w:firstRow="0" w:lastRow="0" w:firstColumn="0" w:lastColumn="0" w:oddVBand="0" w:evenVBand="0" w:oddHBand="0" w:evenHBand="0" w:firstRowFirstColumn="0" w:firstRowLastColumn="0" w:lastRowFirstColumn="0" w:lastRowLastColumn="0"/>
+            </w:pPr>
+            <w:r>
               <w:rPr>
                 <w:b/>
               </w:rPr>
-            </w:pPr>
+              <w:t>2.</w:t>
+            </w:r>
             <w:r>
               <w:rPr>
                 <w:b/>
               </w:rPr>
-              <w:t>2.</w:t>
+              <w:t xml:space="preserve"> </w:t>
+            </w:r>
+            <w:r>
+              <w:t xml:space="preserve">System does the whole thing described on 1, except </w:t>
+            </w:r>
+            <w:r>
+              <w:t>cleaning</w:t>
+            </w:r>
+            <w:r>
+              <w:t xml:space="preserve"> location</w:t>
+            </w:r>
+            <w:r>
+              <w:rPr>
+                <w:vertAlign w:val="superscript"/>
+              </w:rPr>
+              <w:t>[</w:t>
+            </w:r>
+            <w:proofErr w:type="spellStart"/>
+            <w:proofErr w:type="gramStart"/>
+            <w:r>
+              <w:rPr>
+                <w:vertAlign w:val="superscript"/>
+              </w:rPr>
+              <w:t>a,</w:t>
+            </w:r>
+            <w:r>
+              <w:rPr>
+                <w:vertAlign w:val="superscript"/>
+              </w:rPr>
+              <w:t>b</w:t>
+            </w:r>
+            <w:proofErr w:type="spellEnd"/>
+            <w:proofErr w:type="gramEnd"/>
+            <w:r>
+              <w:rPr>
+                <w:vertAlign w:val="superscript"/>
+              </w:rPr>
+              <w:t>]</w:t>
+            </w:r>
+            <w:r>
+              <w:t xml:space="preserve"> (3.2)</w:t>
             </w:r>
           </w:p>
         </w:tc>
@@ -2116,42 +2814,38 @@
           </w:p>
         </w:tc>
       </w:tr>
-      <w:tr>
-        <w:trPr>
-          <w:trHeight w:val="757"/>
-        </w:trPr>
-        <w:tc>
-          <w:tcPr>
-            <w:cnfStyle w:val="001000000000" w:firstRow="0" w:lastRow="0" w:firstColumn="1" w:lastColumn="0" w:oddVBand="0" w:evenVBand="0" w:oddHBand="0" w:evenHBand="0" w:firstRowFirstColumn="0" w:firstRowLastColumn="0" w:lastRowFirstColumn="0" w:lastRowLastColumn="0"/>
-            <w:tcW w:w="4770" w:type="dxa"/>
-          </w:tcPr>
-          <w:p>
-            <w:r>
-              <w:t>5.</w:t>
-            </w:r>
-          </w:p>
-        </w:tc>
-        <w:tc>
-          <w:tcPr>
-            <w:tcW w:w="4906" w:type="dxa"/>
-          </w:tcPr>
-          <w:p>
-            <w:pPr>
-              <w:cnfStyle w:val="000000000000" w:firstRow="0" w:lastRow="0" w:firstColumn="0" w:lastColumn="0" w:oddVBand="0" w:evenVBand="0" w:oddHBand="0" w:evenHBand="0" w:firstRowFirstColumn="0" w:firstRowLastColumn="0" w:lastRowFirstColumn="0" w:lastRowLastColumn="0"/>
-              <w:rPr>
-                <w:b/>
-              </w:rPr>
-            </w:pPr>
-            <w:r>
-              <w:rPr>
-                <w:b/>
-              </w:rPr>
-              <w:t>6.</w:t>
-            </w:r>
-          </w:p>
-        </w:tc>
-      </w:tr>
     </w:tbl>
+    <w:p>
+      <w:pPr>
+        <w:rPr>
+          <w:sz w:val="32"/>
+          <w:szCs w:val="32"/>
+        </w:rPr>
+      </w:pPr>
+      <w:r>
+        <w:rPr>
+          <w:b/>
+          <w:sz w:val="32"/>
+          <w:szCs w:val="32"/>
+        </w:rPr>
+        <w:t>Alternative course of action:</w:t>
+      </w:r>
+      <w:r>
+        <w:rPr>
+          <w:b/>
+          <w:sz w:val="32"/>
+          <w:szCs w:val="32"/>
+        </w:rPr>
+        <w:t xml:space="preserve"> </w:t>
+      </w:r>
+      <w:r>
+        <w:rPr>
+          <w:sz w:val="32"/>
+          <w:szCs w:val="32"/>
+        </w:rPr>
+        <w:t>null</w:t>
+      </w:r>
+    </w:p>
     <w:p/>
     <w:p>
       <w:pPr>
@@ -2238,6 +2932,12 @@
         </w:rPr>
         <w:t xml:space="preserve"> </w:t>
       </w:r>
+      <w:r>
+        <w:rPr>
+          <w:sz w:val="32"/>
+        </w:rPr>
+        <w:t>User can view their queued files.</w:t>
+      </w:r>
     </w:p>
     <w:p>
       <w:pPr>
@@ -2259,6 +2959,12 @@
         </w:rPr>
         <w:t xml:space="preserve"> </w:t>
       </w:r>
+      <w:r>
+        <w:rPr>
+          <w:sz w:val="32"/>
+        </w:rPr>
+        <w:t>Secondary.</w:t>
+      </w:r>
     </w:p>
     <w:p>
       <w:pPr>
@@ -2272,7 +2978,20 @@
           <w:b/>
           <w:sz w:val="32"/>
         </w:rPr>
-        <w:t>Related Use case:</w:t>
+        <w:t>Related Use case</w:t>
+      </w:r>
+      <w:r>
+        <w:rPr>
+          <w:b/>
+          <w:sz w:val="32"/>
+        </w:rPr>
+        <w:t xml:space="preserve">: </w:t>
+      </w:r>
+      <w:r>
+        <w:rPr>
+          <w:sz w:val="32"/>
+        </w:rPr>
+        <w:t>null.</w:t>
       </w:r>
       <w:r>
         <w:rPr>
@@ -2349,8 +3068,44 @@
             <w:tcW w:w="4770" w:type="dxa"/>
           </w:tcPr>
           <w:p>
+            <w:pPr>
+              <w:rPr>
+                <w:b w:val="0"/>
+              </w:rPr>
+            </w:pPr>
             <w:r>
               <w:t>1.</w:t>
+            </w:r>
+            <w:r>
+              <w:t xml:space="preserve"> </w:t>
+            </w:r>
+            <w:r>
+              <w:rPr>
+                <w:b w:val="0"/>
+              </w:rPr>
+              <w:t xml:space="preserve"> During log in </w:t>
+            </w:r>
+            <w:r>
+              <w:rPr>
+                <w:b w:val="0"/>
+              </w:rPr>
+              <w:t xml:space="preserve">System will get all file name from server, if file available online, </w:t>
+            </w:r>
+            <w:r>
+              <w:rPr>
+                <w:b w:val="0"/>
+                <w:u w:val="single"/>
+              </w:rPr>
+              <w:t>system will request server to make those available offline</w:t>
+            </w:r>
+            <w:r>
+              <w:rPr>
+                <w:b w:val="0"/>
+              </w:rPr>
+              <w:t>.</w:t>
+            </w:r>
+            <w:r>
+              <w:t xml:space="preserve"> </w:t>
             </w:r>
           </w:p>
         </w:tc>
@@ -2362,14 +3117,45 @@
             <w:pPr>
               <w:cnfStyle w:val="000000000000" w:firstRow="0" w:lastRow="0" w:firstColumn="0" w:lastColumn="0" w:oddVBand="0" w:evenVBand="0" w:oddHBand="0" w:evenHBand="0" w:firstRowFirstColumn="0" w:firstRowLastColumn="0" w:lastRowFirstColumn="0" w:lastRowLastColumn="0"/>
               <w:rPr>
+                <w:rStyle w:val="Emphasis"/>
+                <w:i w:val="0"/>
+              </w:rPr>
+            </w:pPr>
+            <w:r>
+              <w:rPr>
                 <w:b/>
               </w:rPr>
-            </w:pPr>
+              <w:t>2.</w:t>
+            </w:r>
             <w:r>
               <w:rPr>
                 <w:b/>
               </w:rPr>
-              <w:t>2.</w:t>
+              <w:t xml:space="preserve"> </w:t>
+            </w:r>
+            <w:r>
+              <w:t xml:space="preserve">System will </w:t>
+            </w:r>
+            <w:r>
+              <w:t>show them</w:t>
+            </w:r>
+            <w:r>
+              <w:t xml:space="preserve"> on UI</w:t>
+            </w:r>
+            <w:r>
+              <w:t xml:space="preserve"> as a flow layout</w:t>
+            </w:r>
+            <w:r>
+              <w:t xml:space="preserve">, with </w:t>
+            </w:r>
+            <w:r>
+              <w:t xml:space="preserve">individual </w:t>
+            </w:r>
+            <w:r>
+              <w:t>page count</w:t>
+            </w:r>
+            <w:r>
+              <w:t>.</w:t>
             </w:r>
           </w:p>
         </w:tc>
@@ -2409,43 +3195,43 @@
           </w:p>
         </w:tc>
       </w:tr>
-      <w:tr>
-        <w:trPr>
-          <w:trHeight w:val="757"/>
-        </w:trPr>
-        <w:tc>
-          <w:tcPr>
-            <w:cnfStyle w:val="001000000000" w:firstRow="0" w:lastRow="0" w:firstColumn="1" w:lastColumn="0" w:oddVBand="0" w:evenVBand="0" w:oddHBand="0" w:evenHBand="0" w:firstRowFirstColumn="0" w:firstRowLastColumn="0" w:lastRowFirstColumn="0" w:lastRowLastColumn="0"/>
-            <w:tcW w:w="4770" w:type="dxa"/>
-          </w:tcPr>
-          <w:p>
-            <w:r>
-              <w:lastRenderedPageBreak/>
-              <w:t>5.</w:t>
-            </w:r>
-          </w:p>
-        </w:tc>
-        <w:tc>
-          <w:tcPr>
-            <w:tcW w:w="4906" w:type="dxa"/>
-          </w:tcPr>
-          <w:p>
-            <w:pPr>
-              <w:cnfStyle w:val="000000000000" w:firstRow="0" w:lastRow="0" w:firstColumn="0" w:lastColumn="0" w:oddVBand="0" w:evenVBand="0" w:oddHBand="0" w:evenHBand="0" w:firstRowFirstColumn="0" w:firstRowLastColumn="0" w:lastRowFirstColumn="0" w:lastRowLastColumn="0"/>
-              <w:rPr>
-                <w:b/>
-              </w:rPr>
-            </w:pPr>
-            <w:r>
-              <w:rPr>
-                <w:b/>
-              </w:rPr>
-              <w:t>6.</w:t>
-            </w:r>
-          </w:p>
-        </w:tc>
-      </w:tr>
     </w:tbl>
+    <w:p>
+      <w:pPr>
+        <w:rPr>
+          <w:sz w:val="32"/>
+          <w:szCs w:val="32"/>
+        </w:rPr>
+      </w:pPr>
+      <w:r>
+        <w:rPr>
+          <w:b/>
+          <w:sz w:val="32"/>
+          <w:szCs w:val="32"/>
+        </w:rPr>
+        <w:t>Alternative course of action:</w:t>
+      </w:r>
+      <w:r>
+        <w:rPr>
+          <w:b/>
+          <w:sz w:val="32"/>
+          <w:szCs w:val="32"/>
+        </w:rPr>
+        <w:t xml:space="preserve"> </w:t>
+      </w:r>
+      <w:r>
+        <w:rPr>
+          <w:sz w:val="32"/>
+          <w:szCs w:val="32"/>
+        </w:rPr>
+        <w:t>null</w:t>
+      </w:r>
+    </w:p>
+    <w:p/>
+    <w:p/>
+    <w:p/>
+    <w:p/>
+    <w:p/>
     <w:p/>
     <w:p>
       <w:pPr>
@@ -2464,6 +3250,7 @@
           <w:b/>
           <w:sz w:val="32"/>
         </w:rPr>
+        <w:lastRenderedPageBreak/>
         <w:t>Use case name:</w:t>
       </w:r>
       <w:r>
@@ -2526,6 +3313,12 @@
         </w:rPr>
         <w:t xml:space="preserve"> </w:t>
       </w:r>
+      <w:r>
+        <w:rPr>
+          <w:sz w:val="32"/>
+        </w:rPr>
+        <w:t>If user crosses page limit or cross max file count, they can print before clearing it.</w:t>
+      </w:r>
     </w:p>
     <w:p>
       <w:pPr>
@@ -2547,6 +3340,12 @@
         </w:rPr>
         <w:t xml:space="preserve"> </w:t>
       </w:r>
+      <w:r>
+        <w:rPr>
+          <w:sz w:val="32"/>
+        </w:rPr>
+        <w:t>Secondary.</w:t>
+      </w:r>
     </w:p>
     <w:p>
       <w:pPr>
@@ -2564,9 +3363,22 @@
       </w:r>
       <w:r>
         <w:rPr>
-          <w:sz w:val="32"/>
-        </w:rPr>
-        <w:t xml:space="preserve"> </w:t>
+          <w:b/>
+          <w:sz w:val="32"/>
+        </w:rPr>
+        <w:t xml:space="preserve"> </w:t>
+      </w:r>
+      <w:r>
+        <w:rPr>
+          <w:sz w:val="32"/>
+        </w:rPr>
+        <w:t>Catch file from own printer driver</w:t>
+      </w:r>
+      <w:r>
+        <w:rPr>
+          <w:sz w:val="32"/>
+        </w:rPr>
+        <w:t xml:space="preserve"> (9),</w:t>
       </w:r>
     </w:p>
     <w:tbl>
@@ -2637,8 +3449,28 @@
             <w:tcW w:w="4770" w:type="dxa"/>
           </w:tcPr>
           <w:p>
+            <w:pPr>
+              <w:rPr>
+                <w:b w:val="0"/>
+              </w:rPr>
+            </w:pPr>
             <w:r>
               <w:t>1.</w:t>
+            </w:r>
+            <w:r>
+              <w:t xml:space="preserve"> </w:t>
+            </w:r>
+            <w:r>
+              <w:rPr>
+                <w:b w:val="0"/>
+              </w:rPr>
+              <w:t>If user crosses max pending file (nonprinted) limit</w:t>
+            </w:r>
+            <w:r>
+              <w:rPr>
+                <w:b w:val="0"/>
+              </w:rPr>
+              <w:t>.</w:t>
             </w:r>
           </w:p>
         </w:tc>
@@ -2649,15 +3481,42 @@
           <w:p>
             <w:pPr>
               <w:cnfStyle w:val="000000000000" w:firstRow="0" w:lastRow="0" w:firstColumn="0" w:lastColumn="0" w:oddVBand="0" w:evenVBand="0" w:oddHBand="0" w:evenHBand="0" w:firstRowFirstColumn="0" w:firstRowLastColumn="0" w:lastRowFirstColumn="0" w:lastRowLastColumn="0"/>
+            </w:pPr>
+            <w:r>
               <w:rPr>
                 <w:b/>
               </w:rPr>
-            </w:pPr>
+              <w:t>2.</w:t>
+            </w:r>
             <w:r>
               <w:rPr>
                 <w:b/>
               </w:rPr>
-              <w:t>2.</w:t>
+              <w:t xml:space="preserve"> </w:t>
+            </w:r>
+            <w:r>
+              <w:t>System will not receive any new file from driver</w:t>
+            </w:r>
+            <w:r>
+              <w:t xml:space="preserve"> (9)</w:t>
+            </w:r>
+            <w:r>
+              <w:t xml:space="preserve"> or drag</w:t>
+            </w:r>
+            <w:r>
+              <w:t xml:space="preserve"> </w:t>
+            </w:r>
+            <w:r>
+              <w:t>drop</w:t>
+            </w:r>
+            <w:r>
+              <w:t xml:space="preserve"> (4)</w:t>
+            </w:r>
+            <w:r>
+              <w:t>.</w:t>
+            </w:r>
+            <w:r>
+              <w:t xml:space="preserve"> It will show warning to print those first.</w:t>
             </w:r>
           </w:p>
         </w:tc>
@@ -2672,8 +3531,22 @@
             <w:tcW w:w="4770" w:type="dxa"/>
           </w:tcPr>
           <w:p>
+            <w:pPr>
+              <w:rPr>
+                <w:b w:val="0"/>
+              </w:rPr>
+            </w:pPr>
             <w:r>
               <w:t>3.</w:t>
+            </w:r>
+            <w:r>
+              <w:t xml:space="preserve"> </w:t>
+            </w:r>
+            <w:r>
+              <w:rPr>
+                <w:b w:val="0"/>
+              </w:rPr>
+              <w:t>If user gets out of page.</w:t>
             </w:r>
           </w:p>
         </w:tc>
@@ -2684,15 +3557,24 @@
           <w:p>
             <w:pPr>
               <w:cnfStyle w:val="000000000000" w:firstRow="0" w:lastRow="0" w:firstColumn="0" w:lastColumn="0" w:oddVBand="0" w:evenVBand="0" w:oddHBand="0" w:evenHBand="0" w:firstRowFirstColumn="0" w:firstRowLastColumn="0" w:lastRowFirstColumn="0" w:lastRowLastColumn="0"/>
+            </w:pPr>
+            <w:r>
               <w:rPr>
                 <w:b/>
               </w:rPr>
-            </w:pPr>
+              <w:t>4.</w:t>
+            </w:r>
             <w:r>
               <w:rPr>
                 <w:b/>
               </w:rPr>
-              <w:t>4.</w:t>
+              <w:t xml:space="preserve"> </w:t>
+            </w:r>
+            <w:r>
+              <w:t xml:space="preserve">System will not receive any new file from driver (9) or drag drop (4). It will show warning to </w:t>
+            </w:r>
+            <w:r>
+              <w:t>refill page.</w:t>
             </w:r>
           </w:p>
         </w:tc>
@@ -2733,7 +3615,45 @@
         </w:tc>
       </w:tr>
     </w:tbl>
-    <w:p/>
+    <w:p>
+      <w:pPr>
+        <w:rPr>
+          <w:sz w:val="32"/>
+          <w:szCs w:val="32"/>
+        </w:rPr>
+      </w:pPr>
+      <w:r>
+        <w:rPr>
+          <w:b/>
+          <w:sz w:val="32"/>
+          <w:szCs w:val="32"/>
+        </w:rPr>
+        <w:t>Alternative course of action:</w:t>
+      </w:r>
+      <w:r>
+        <w:rPr>
+          <w:b/>
+          <w:sz w:val="32"/>
+          <w:szCs w:val="32"/>
+        </w:rPr>
+        <w:t xml:space="preserve"> </w:t>
+      </w:r>
+      <w:r>
+        <w:rPr>
+          <w:sz w:val="32"/>
+          <w:szCs w:val="32"/>
+        </w:rPr>
+        <w:t>null</w:t>
+      </w:r>
+    </w:p>
+    <w:p>
+      <w:pPr>
+        <w:rPr>
+          <w:sz w:val="32"/>
+          <w:szCs w:val="32"/>
+        </w:rPr>
+      </w:pPr>
+    </w:p>
     <w:p>
       <w:pPr>
         <w:pStyle w:val="ListParagraph"/>
@@ -2813,6 +3733,12 @@
         </w:rPr>
         <w:t xml:space="preserve"> </w:t>
       </w:r>
+      <w:r>
+        <w:rPr>
+          <w:sz w:val="32"/>
+        </w:rPr>
+        <w:t>While a file gets printed from any application, it will catch that file.</w:t>
+      </w:r>
     </w:p>
     <w:p>
       <w:pPr>
@@ -2834,6 +3760,12 @@
         </w:rPr>
         <w:t xml:space="preserve"> </w:t>
       </w:r>
+      <w:r>
+        <w:rPr>
+          <w:sz w:val="32"/>
+        </w:rPr>
+        <w:t>Secondary.</w:t>
+      </w:r>
     </w:p>
     <w:p>
       <w:pPr>
@@ -2854,6 +3786,36 @@
           <w:sz w:val="32"/>
         </w:rPr>
         <w:t xml:space="preserve"> </w:t>
+      </w:r>
+      <w:r>
+        <w:rPr>
+          <w:sz w:val="32"/>
+        </w:rPr>
+        <w:t>Print from any file</w:t>
+      </w:r>
+      <w:r>
+        <w:rPr>
+          <w:sz w:val="32"/>
+        </w:rPr>
+        <w:t xml:space="preserve"> (3)</w:t>
+      </w:r>
+      <w:r>
+        <w:rPr>
+          <w:sz w:val="32"/>
+        </w:rPr>
+        <w:t xml:space="preserve">, </w:t>
+      </w:r>
+      <w:r>
+        <w:rPr>
+          <w:sz w:val="32"/>
+        </w:rPr>
+        <w:t>Block user from printing</w:t>
+      </w:r>
+      <w:r>
+        <w:rPr>
+          <w:sz w:val="32"/>
+        </w:rPr>
+        <w:t xml:space="preserve"> (8).</w:t>
       </w:r>
     </w:p>
     <w:tbl>
@@ -2924,8 +3886,22 @@
             <w:tcW w:w="4770" w:type="dxa"/>
           </w:tcPr>
           <w:p>
+            <w:pPr>
+              <w:rPr>
+                <w:b w:val="0"/>
+              </w:rPr>
+            </w:pPr>
             <w:r>
               <w:t>1.</w:t>
+            </w:r>
+            <w:r>
+              <w:t xml:space="preserve"> </w:t>
+            </w:r>
+            <w:r>
+              <w:rPr>
+                <w:b w:val="0"/>
+              </w:rPr>
+              <w:t>User prints file using our driver.</w:t>
             </w:r>
           </w:p>
         </w:tc>
@@ -2936,15 +3912,36 @@
           <w:p>
             <w:pPr>
               <w:cnfStyle w:val="000000000000" w:firstRow="0" w:lastRow="0" w:firstColumn="0" w:lastColumn="0" w:oddVBand="0" w:evenVBand="0" w:oddHBand="0" w:evenHBand="0" w:firstRowFirstColumn="0" w:firstRowLastColumn="0" w:lastRowFirstColumn="0" w:lastRowLastColumn="0"/>
+            </w:pPr>
+            <w:r>
               <w:rPr>
                 <w:b/>
               </w:rPr>
-            </w:pPr>
+              <w:t>2.</w:t>
+            </w:r>
             <w:r>
               <w:rPr>
                 <w:b/>
               </w:rPr>
-              <w:t>2.</w:t>
+              <w:t xml:space="preserve"> </w:t>
+            </w:r>
+            <w:r>
+              <w:t>Refer to 3.2</w:t>
+            </w:r>
+            <w:r>
+              <w:t>.</w:t>
+            </w:r>
+            <w:r>
+              <w:t xml:space="preserve"> If any print command crosses any limit,</w:t>
+            </w:r>
+            <w:r>
+              <w:t xml:space="preserve"> system will not receive that file and show warning to UI</w:t>
+            </w:r>
+            <w:r>
+              <w:t xml:space="preserve"> (8)</w:t>
+            </w:r>
+            <w:r>
+              <w:t>.</w:t>
             </w:r>
           </w:p>
         </w:tc>
@@ -2984,42 +3981,39 @@
           </w:p>
         </w:tc>
       </w:tr>
-      <w:tr>
-        <w:trPr>
-          <w:trHeight w:val="757"/>
-        </w:trPr>
-        <w:tc>
-          <w:tcPr>
-            <w:cnfStyle w:val="001000000000" w:firstRow="0" w:lastRow="0" w:firstColumn="1" w:lastColumn="0" w:oddVBand="0" w:evenVBand="0" w:oddHBand="0" w:evenHBand="0" w:firstRowFirstColumn="0" w:firstRowLastColumn="0" w:lastRowFirstColumn="0" w:lastRowLastColumn="0"/>
-            <w:tcW w:w="4770" w:type="dxa"/>
-          </w:tcPr>
-          <w:p>
-            <w:r>
-              <w:t>5.</w:t>
-            </w:r>
-          </w:p>
-        </w:tc>
-        <w:tc>
-          <w:tcPr>
-            <w:tcW w:w="4906" w:type="dxa"/>
-          </w:tcPr>
-          <w:p>
-            <w:pPr>
-              <w:cnfStyle w:val="000000000000" w:firstRow="0" w:lastRow="0" w:firstColumn="0" w:lastColumn="0" w:oddVBand="0" w:evenVBand="0" w:oddHBand="0" w:evenHBand="0" w:firstRowFirstColumn="0" w:firstRowLastColumn="0" w:lastRowFirstColumn="0" w:lastRowLastColumn="0"/>
-              <w:rPr>
-                <w:b/>
-              </w:rPr>
-            </w:pPr>
-            <w:r>
-              <w:rPr>
-                <w:b/>
-              </w:rPr>
-              <w:t>6.</w:t>
-            </w:r>
-          </w:p>
-        </w:tc>
-      </w:tr>
     </w:tbl>
+    <w:p>
+      <w:pPr>
+        <w:rPr>
+          <w:sz w:val="32"/>
+          <w:szCs w:val="32"/>
+        </w:rPr>
+      </w:pPr>
+      <w:r>
+        <w:rPr>
+          <w:b/>
+          <w:sz w:val="32"/>
+          <w:szCs w:val="32"/>
+        </w:rPr>
+        <w:t>Alternative course of action:</w:t>
+      </w:r>
+      <w:r>
+        <w:rPr>
+          <w:b/>
+          <w:sz w:val="32"/>
+          <w:szCs w:val="32"/>
+        </w:rPr>
+        <w:t xml:space="preserve"> </w:t>
+      </w:r>
+      <w:r>
+        <w:rPr>
+          <w:sz w:val="32"/>
+          <w:szCs w:val="32"/>
+        </w:rPr>
+        <w:t>null</w:t>
+      </w:r>
+    </w:p>
+    <w:p/>
     <w:p/>
     <w:p>
       <w:pPr>
@@ -3038,6 +4032,7 @@
           <w:b/>
           <w:sz w:val="32"/>
         </w:rPr>
+        <w:lastRenderedPageBreak/>
         <w:t>Use case name:</w:t>
       </w:r>
       <w:r>
@@ -3092,7 +4087,6 @@
           <w:b/>
           <w:sz w:val="32"/>
         </w:rPr>
-        <w:lastRenderedPageBreak/>
         <w:t>Brief overview:</w:t>
       </w:r>
       <w:r>
@@ -3101,6 +4095,12 @@
         </w:rPr>
         <w:t xml:space="preserve"> </w:t>
       </w:r>
+      <w:r>
+        <w:rPr>
+          <w:sz w:val="32"/>
+        </w:rPr>
+        <w:t>After adding a file into queue, it will be sent to server for printing.</w:t>
+      </w:r>
     </w:p>
     <w:p>
       <w:pPr>
@@ -3122,6 +4122,12 @@
         </w:rPr>
         <w:t xml:space="preserve"> </w:t>
       </w:r>
+      <w:r>
+        <w:rPr>
+          <w:sz w:val="32"/>
+        </w:rPr>
+        <w:t>Secondary.</w:t>
+      </w:r>
     </w:p>
     <w:p>
       <w:pPr>
@@ -3142,6 +4148,42 @@
           <w:sz w:val="32"/>
         </w:rPr>
         <w:t xml:space="preserve"> </w:t>
+      </w:r>
+      <w:r>
+        <w:rPr>
+          <w:sz w:val="32"/>
+        </w:rPr>
+        <w:t>Print from any file</w:t>
+      </w:r>
+      <w:r>
+        <w:rPr>
+          <w:sz w:val="32"/>
+        </w:rPr>
+        <w:t xml:space="preserve"> (3), </w:t>
+      </w:r>
+      <w:r>
+        <w:rPr>
+          <w:sz w:val="32"/>
+        </w:rPr>
+        <w:t>Drop PDF</w:t>
+      </w:r>
+      <w:r>
+        <w:rPr>
+          <w:sz w:val="32"/>
+        </w:rPr>
+        <w:t xml:space="preserve"> file</w:t>
+      </w:r>
+      <w:r>
+        <w:rPr>
+          <w:sz w:val="32"/>
+        </w:rPr>
+        <w:t>s</w:t>
+      </w:r>
+      <w:r>
+        <w:rPr>
+          <w:sz w:val="32"/>
+        </w:rPr>
+        <w:t xml:space="preserve"> (4).</w:t>
       </w:r>
     </w:p>
     <w:tbl>
@@ -3212,8 +4254,34 @@
             <w:tcW w:w="4770" w:type="dxa"/>
           </w:tcPr>
           <w:p>
+            <w:pPr>
+              <w:rPr>
+                <w:b w:val="0"/>
+              </w:rPr>
+            </w:pPr>
             <w:r>
               <w:t>1.</w:t>
+            </w:r>
+            <w:r>
+              <w:t xml:space="preserve"> </w:t>
+            </w:r>
+            <w:r>
+              <w:rPr>
+                <w:b w:val="0"/>
+              </w:rPr>
+              <w:t>After adding a file into print queu</w:t>
+            </w:r>
+            <w:r>
+              <w:rPr>
+                <w:b w:val="0"/>
+              </w:rPr>
+              <w:t>e</w:t>
+            </w:r>
+            <w:r>
+              <w:rPr>
+                <w:b w:val="0"/>
+              </w:rPr>
+              <w:t>.</w:t>
             </w:r>
           </w:p>
         </w:tc>
@@ -3224,15 +4292,24 @@
           <w:p>
             <w:pPr>
               <w:cnfStyle w:val="000000000000" w:firstRow="0" w:lastRow="0" w:firstColumn="0" w:lastColumn="0" w:oddVBand="0" w:evenVBand="0" w:oddHBand="0" w:evenHBand="0" w:firstRowFirstColumn="0" w:firstRowLastColumn="0" w:lastRowFirstColumn="0" w:lastRowLastColumn="0"/>
+            </w:pPr>
+            <w:r>
               <w:rPr>
                 <w:b/>
               </w:rPr>
-            </w:pPr>
+              <w:t>2.</w:t>
+            </w:r>
             <w:r>
               <w:rPr>
                 <w:b/>
               </w:rPr>
-              <w:t>2.</w:t>
+              <w:t xml:space="preserve"> </w:t>
+            </w:r>
+            <w:r>
+              <w:t>System will</w:t>
+            </w:r>
+            <w:r>
+              <w:t xml:space="preserve"> send that file to server to be printed and make API call to notify Server.</w:t>
             </w:r>
           </w:p>
         </w:tc>
@@ -3272,42 +4349,39 @@
           </w:p>
         </w:tc>
       </w:tr>
-      <w:tr>
-        <w:trPr>
-          <w:trHeight w:val="757"/>
-        </w:trPr>
-        <w:tc>
-          <w:tcPr>
-            <w:cnfStyle w:val="001000000000" w:firstRow="0" w:lastRow="0" w:firstColumn="1" w:lastColumn="0" w:oddVBand="0" w:evenVBand="0" w:oddHBand="0" w:evenHBand="0" w:firstRowFirstColumn="0" w:firstRowLastColumn="0" w:lastRowFirstColumn="0" w:lastRowLastColumn="0"/>
-            <w:tcW w:w="4770" w:type="dxa"/>
-          </w:tcPr>
-          <w:p>
-            <w:r>
-              <w:t>5.</w:t>
-            </w:r>
-          </w:p>
-        </w:tc>
-        <w:tc>
-          <w:tcPr>
-            <w:tcW w:w="4906" w:type="dxa"/>
-          </w:tcPr>
-          <w:p>
-            <w:pPr>
-              <w:cnfStyle w:val="000000000000" w:firstRow="0" w:lastRow="0" w:firstColumn="0" w:lastColumn="0" w:oddVBand="0" w:evenVBand="0" w:oddHBand="0" w:evenHBand="0" w:firstRowFirstColumn="0" w:firstRowLastColumn="0" w:lastRowFirstColumn="0" w:lastRowLastColumn="0"/>
-              <w:rPr>
-                <w:b/>
-              </w:rPr>
-            </w:pPr>
-            <w:r>
-              <w:rPr>
-                <w:b/>
-              </w:rPr>
-              <w:t>6.</w:t>
-            </w:r>
-          </w:p>
-        </w:tc>
-      </w:tr>
     </w:tbl>
+    <w:p>
+      <w:pPr>
+        <w:rPr>
+          <w:sz w:val="32"/>
+          <w:szCs w:val="32"/>
+        </w:rPr>
+      </w:pPr>
+      <w:r>
+        <w:rPr>
+          <w:b/>
+          <w:sz w:val="32"/>
+          <w:szCs w:val="32"/>
+        </w:rPr>
+        <w:t>Alternative course of action:</w:t>
+      </w:r>
+      <w:r>
+        <w:rPr>
+          <w:b/>
+          <w:sz w:val="32"/>
+          <w:szCs w:val="32"/>
+        </w:rPr>
+        <w:t xml:space="preserve"> </w:t>
+      </w:r>
+      <w:r>
+        <w:rPr>
+          <w:sz w:val="32"/>
+          <w:szCs w:val="32"/>
+        </w:rPr>
+        <w:t>null</w:t>
+      </w:r>
+    </w:p>
+    <w:p/>
     <w:p/>
     <w:p>
       <w:pPr>
@@ -3388,6 +4462,36 @@
         </w:rPr>
         <w:t xml:space="preserve"> </w:t>
       </w:r>
+      <w:r>
+        <w:rPr>
+          <w:sz w:val="32"/>
+        </w:rPr>
+        <w:t>For delete operation or new file insertion, it requires to</w:t>
+      </w:r>
+      <w:r>
+        <w:rPr>
+          <w:sz w:val="32"/>
+        </w:rPr>
+        <w:t xml:space="preserve"> </w:t>
+      </w:r>
+      <w:r>
+        <w:rPr>
+          <w:sz w:val="32"/>
+        </w:rPr>
+        <w:t>notify t</w:t>
+      </w:r>
+      <w:r>
+        <w:rPr>
+          <w:sz w:val="32"/>
+        </w:rPr>
+        <w:t>h</w:t>
+      </w:r>
+      <w:r>
+        <w:rPr>
+          <w:sz w:val="32"/>
+        </w:rPr>
+        <w:t>e server.</w:t>
+      </w:r>
     </w:p>
     <w:p>
       <w:pPr>
@@ -3429,6 +4533,72 @@
           <w:sz w:val="32"/>
         </w:rPr>
         <w:t xml:space="preserve"> </w:t>
+      </w:r>
+      <w:r>
+        <w:rPr>
+          <w:sz w:val="32"/>
+        </w:rPr>
+        <w:t>Print from any file</w:t>
+      </w:r>
+      <w:r>
+        <w:rPr>
+          <w:sz w:val="32"/>
+        </w:rPr>
+        <w:t xml:space="preserve"> (3), Drop PDF</w:t>
+      </w:r>
+      <w:r>
+        <w:rPr>
+          <w:sz w:val="32"/>
+        </w:rPr>
+        <w:t xml:space="preserve"> file</w:t>
+      </w:r>
+      <w:r>
+        <w:rPr>
+          <w:sz w:val="32"/>
+        </w:rPr>
+        <w:t>s (4)</w:t>
+      </w:r>
+      <w:r>
+        <w:rPr>
+          <w:sz w:val="32"/>
+        </w:rPr>
+        <w:t xml:space="preserve">, </w:t>
+      </w:r>
+      <w:r>
+        <w:rPr>
+          <w:sz w:val="32"/>
+        </w:rPr>
+        <w:t>Delete files from print queue</w:t>
+      </w:r>
+      <w:r>
+        <w:rPr>
+          <w:sz w:val="32"/>
+        </w:rPr>
+        <w:t xml:space="preserve"> (5),</w:t>
+      </w:r>
+      <w:r>
+        <w:rPr>
+          <w:sz w:val="32"/>
+        </w:rPr>
+        <w:t xml:space="preserve"> </w:t>
+      </w:r>
+      <w:r>
+        <w:rPr>
+          <w:sz w:val="32"/>
+        </w:rPr>
+        <w:t>Send file to server</w:t>
+      </w:r>
+      <w:r>
+        <w:rPr>
+          <w:sz w:val="32"/>
+        </w:rPr>
+        <w:t xml:space="preserve"> </w:t>
+      </w:r>
+      <w:r>
+        <w:rPr>
+          <w:sz w:val="32"/>
+        </w:rPr>
+        <w:t>(10).</w:t>
       </w:r>
     </w:p>
     <w:tbl>
@@ -3499,8 +4669,40 @@
             <w:tcW w:w="4770" w:type="dxa"/>
           </w:tcPr>
           <w:p>
+            <w:pPr>
+              <w:rPr>
+                <w:b w:val="0"/>
+              </w:rPr>
+            </w:pPr>
             <w:r>
               <w:t>1.</w:t>
+            </w:r>
+            <w:r>
+              <w:t xml:space="preserve"> </w:t>
+            </w:r>
+            <w:r>
+              <w:rPr>
+                <w:b w:val="0"/>
+              </w:rPr>
+              <w:t>File gets deleted</w:t>
+            </w:r>
+            <w:r>
+              <w:rPr>
+                <w:b w:val="0"/>
+              </w:rPr>
+              <w:t xml:space="preserve"> from queue</w:t>
+            </w:r>
+            <w:r>
+              <w:rPr>
+                <w:b w:val="0"/>
+              </w:rPr>
+              <w:t>.</w:t>
+            </w:r>
+            <w:r>
+              <w:rPr>
+                <w:b w:val="0"/>
+              </w:rPr>
+              <w:t xml:space="preserve"> (5)</w:t>
             </w:r>
           </w:p>
         </w:tc>
@@ -3511,15 +4713,21 @@
           <w:p>
             <w:pPr>
               <w:cnfStyle w:val="000000000000" w:firstRow="0" w:lastRow="0" w:firstColumn="0" w:lastColumn="0" w:oddVBand="0" w:evenVBand="0" w:oddHBand="0" w:evenHBand="0" w:firstRowFirstColumn="0" w:firstRowLastColumn="0" w:lastRowFirstColumn="0" w:lastRowLastColumn="0"/>
+            </w:pPr>
+            <w:r>
               <w:rPr>
                 <w:b/>
               </w:rPr>
-            </w:pPr>
+              <w:t>2.</w:t>
+            </w:r>
             <w:r>
               <w:rPr>
                 <w:b/>
               </w:rPr>
-              <w:t>2.</w:t>
+              <w:t xml:space="preserve"> </w:t>
+            </w:r>
+            <w:r>
+              <w:t>System makes API call to abort file from printing and delete.</w:t>
             </w:r>
           </w:p>
         </w:tc>
@@ -3534,8 +4742,28 @@
             <w:tcW w:w="4770" w:type="dxa"/>
           </w:tcPr>
           <w:p>
+            <w:pPr>
+              <w:rPr>
+                <w:b w:val="0"/>
+              </w:rPr>
+            </w:pPr>
             <w:r>
               <w:t>3.</w:t>
+            </w:r>
+            <w:r>
+              <w:t xml:space="preserve"> </w:t>
+            </w:r>
+            <w:r>
+              <w:rPr>
+                <w:b w:val="0"/>
+              </w:rPr>
+              <w:t>New file gets inserted to queue.</w:t>
+            </w:r>
+            <w:r>
+              <w:rPr>
+                <w:b w:val="0"/>
+              </w:rPr>
+              <w:t xml:space="preserve"> (3, 4)</w:t>
             </w:r>
           </w:p>
         </w:tc>
@@ -3546,57 +4774,60 @@
           <w:p>
             <w:pPr>
               <w:cnfStyle w:val="000000000000" w:firstRow="0" w:lastRow="0" w:firstColumn="0" w:lastColumn="0" w:oddVBand="0" w:evenVBand="0" w:oddHBand="0" w:evenHBand="0" w:firstRowFirstColumn="0" w:firstRowLastColumn="0" w:lastRowFirstColumn="0" w:lastRowLastColumn="0"/>
+            </w:pPr>
+            <w:r>
               <w:rPr>
                 <w:b/>
               </w:rPr>
-            </w:pPr>
+              <w:t>4.</w:t>
+            </w:r>
             <w:r>
               <w:rPr>
                 <w:b/>
               </w:rPr>
-              <w:t>4.</w:t>
-            </w:r>
-          </w:p>
-        </w:tc>
-      </w:tr>
-      <w:tr>
-        <w:trPr>
-          <w:trHeight w:val="757"/>
-        </w:trPr>
-        <w:tc>
-          <w:tcPr>
-            <w:cnfStyle w:val="001000000000" w:firstRow="0" w:lastRow="0" w:firstColumn="1" w:lastColumn="0" w:oddVBand="0" w:evenVBand="0" w:oddHBand="0" w:evenHBand="0" w:firstRowFirstColumn="0" w:firstRowLastColumn="0" w:lastRowFirstColumn="0" w:lastRowLastColumn="0"/>
-            <w:tcW w:w="4770" w:type="dxa"/>
-          </w:tcPr>
-          <w:p>
-            <w:r>
-              <w:t>5.</w:t>
-            </w:r>
-          </w:p>
-        </w:tc>
-        <w:tc>
-          <w:tcPr>
-            <w:tcW w:w="4906" w:type="dxa"/>
-          </w:tcPr>
-          <w:p>
-            <w:pPr>
-              <w:cnfStyle w:val="000000000000" w:firstRow="0" w:lastRow="0" w:firstColumn="0" w:lastColumn="0" w:oddVBand="0" w:evenVBand="0" w:oddHBand="0" w:evenHBand="0" w:firstRowFirstColumn="0" w:firstRowLastColumn="0" w:lastRowFirstColumn="0" w:lastRowLastColumn="0"/>
-              <w:rPr>
-                <w:b/>
-              </w:rPr>
-            </w:pPr>
-            <w:r>
-              <w:rPr>
-                <w:b/>
-              </w:rPr>
-              <w:t>6.</w:t>
+              <w:t xml:space="preserve"> </w:t>
+            </w:r>
+            <w:r>
+              <w:t>System sends that file to server and makes API call for update.</w:t>
+            </w:r>
+            <w:r>
+              <w:t xml:space="preserve"> (10)</w:t>
             </w:r>
           </w:p>
         </w:tc>
       </w:tr>
     </w:tbl>
-    <w:p/>
-    <w:p/>
+    <w:p>
+      <w:pPr>
+        <w:rPr>
+          <w:sz w:val="32"/>
+          <w:szCs w:val="32"/>
+        </w:rPr>
+      </w:pPr>
+      <w:r>
+        <w:rPr>
+          <w:b/>
+          <w:sz w:val="32"/>
+          <w:szCs w:val="32"/>
+        </w:rPr>
+        <w:t>Alternative course of action:</w:t>
+      </w:r>
+      <w:r>
+        <w:rPr>
+          <w:b/>
+          <w:sz w:val="32"/>
+          <w:szCs w:val="32"/>
+        </w:rPr>
+        <w:t xml:space="preserve"> </w:t>
+      </w:r>
+      <w:r>
+        <w:rPr>
+          <w:sz w:val="32"/>
+          <w:szCs w:val="32"/>
+        </w:rPr>
+        <w:t>null</w:t>
+      </w:r>
+    </w:p>
     <w:sectPr>
       <w:pgSz w:w="12240" w:h="15840"/>
       <w:pgMar w:top="1440" w:right="1440" w:bottom="1440" w:left="1440" w:header="720" w:footer="720" w:gutter="0"/>
@@ -4294,7 +5525,6 @@
   <w:style w:type="character" w:default="1" w:styleId="DefaultParagraphFont">
     <w:name w:val="Default Paragraph Font"/>
     <w:uiPriority w:val="1"/>
-    <w:semiHidden/>
     <w:unhideWhenUsed/>
   </w:style>
   <w:style w:type="table" w:default="1" w:styleId="TableNormal">
@@ -4497,6 +5727,17 @@
       <w:ind w:left="720"/>
       <w:contextualSpacing/>
     </w:pPr>
+  </w:style>
+  <w:style w:type="character" w:styleId="Emphasis">
+    <w:name w:val="Emphasis"/>
+    <w:basedOn w:val="DefaultParagraphFont"/>
+    <w:uiPriority w:val="20"/>
+    <w:qFormat/>
+    <w:rsid w:val="00E26414"/>
+    <w:rPr>
+      <w:i/>
+      <w:iCs/>
+    </w:rPr>
   </w:style>
 </w:styles>
 </file>
@@ -4801,7 +6042,7 @@
 </file>
 
 <file path=customXml/itemProps1.xml><?xml version="1.0" encoding="utf-8"?>
-<ds:datastoreItem xmlns:ds="http://schemas.openxmlformats.org/officeDocument/2006/customXml" ds:itemID="{3674FA08-DA03-4D5E-BE2B-20E93EDA3E25}">
+<ds:datastoreItem xmlns:ds="http://schemas.openxmlformats.org/officeDocument/2006/customXml" ds:itemID="{D7DACC9E-8CE3-40B2-97E3-EBFC90B8EC91}">
   <ds:schemaRefs>
     <ds:schemaRef ds:uri="http://schemas.openxmlformats.org/officeDocument/2006/bibliography"/>
   </ds:schemaRefs>

</xml_diff>